<commit_message>
Post Delivery Bug Fixes
Post Delivery Bug Fixes in Lab
</commit_message>
<xml_diff>
--- a/Labs/SQL Server Integration Services - Module 04 - Lab 01.docx
+++ b/Labs/SQL Server Integration Services - Module 04 - Lab 01.docx
@@ -77,23 +77,7 @@
         <w:t xml:space="preserve">SQL Server script to </w:t>
       </w:r>
       <w:r>
-        <w:t xml:space="preserve">Create </w:t>
-      </w:r>
-      <w:proofErr w:type="spellStart"/>
-      <w:r>
-        <w:t>EmployeeData</w:t>
-      </w:r>
-      <w:proofErr w:type="spellEnd"/>
-      <w:r>
-        <w:t xml:space="preserve"> table (</w:t>
-      </w:r>
-      <w:proofErr w:type="spellStart"/>
-      <w:r>
-        <w:t>Create_EmployeeData.sql</w:t>
-      </w:r>
-      <w:proofErr w:type="spellEnd"/>
-      <w:r>
-        <w:t>).</w:t>
+        <w:t>Create EmployeeData table (Create_EmployeeData.sql).</w:t>
       </w:r>
     </w:p>
     <w:p>
@@ -365,6 +349,9 @@
         <w:pStyle w:val="ListParagraph"/>
       </w:pPr>
       <w:r>
+        <w:rPr>
+          <w:noProof/>
+        </w:rPr>
         <w:drawing>
           <wp:inline distT="0" distB="0" distL="0" distR="0" wp14:anchorId="52220204" wp14:editId="7DB44531">
             <wp:extent cx="1952898" cy="628738"/>
@@ -437,15 +424,7 @@
         <w:t>).</w:t>
       </w:r>
       <w:r>
-        <w:t xml:space="preserve">  Review the default data type selected under Advanced, review </w:t>
-      </w:r>
-      <w:proofErr w:type="spellStart"/>
-      <w:r>
-        <w:t>DataType</w:t>
-      </w:r>
-      <w:proofErr w:type="spellEnd"/>
-      <w:r>
-        <w:t xml:space="preserve"> field.  All </w:t>
+        <w:t xml:space="preserve">  Review the default data type selected under Advanced, review DataType field.  All </w:t>
       </w:r>
       <w:r>
         <w:t>fields’</w:t>
@@ -1310,15 +1289,7 @@
         <w:t xml:space="preserve">, scroll to right </w:t>
       </w:r>
       <w:r>
-        <w:t>to review the “</w:t>
-      </w:r>
-      <w:proofErr w:type="spellStart"/>
-      <w:r>
-        <w:t>ErrorColumn</w:t>
-      </w:r>
-      <w:proofErr w:type="spellEnd"/>
-      <w:r>
-        <w:t xml:space="preserve"> – Description” column. </w:t>
+        <w:t xml:space="preserve">to review the “ErrorColumn – Description” column. </w:t>
       </w:r>
     </w:p>
     <w:p>
@@ -1394,15 +1365,7 @@
       </w:pPr>
       <w:r>
         <w:lastRenderedPageBreak/>
-        <w:t xml:space="preserve">The conversion issue is with </w:t>
-      </w:r>
-      <w:proofErr w:type="spellStart"/>
-      <w:r>
-        <w:t>PersonType</w:t>
-      </w:r>
-      <w:proofErr w:type="spellEnd"/>
-      <w:r>
-        <w:t xml:space="preserve"> column.  </w:t>
+        <w:t xml:space="preserve">The conversion issue is with PersonType column.  </w:t>
       </w:r>
       <w:r>
         <w:t>L</w:t>
@@ -1444,21 +1407,19 @@
         </w:numPr>
       </w:pPr>
       <w:r>
-        <w:t xml:space="preserve">Add a new Drive Column </w:t>
+        <w:t>Add a new Drive</w:t>
+      </w:r>
+      <w:r>
+        <w:t>d</w:t>
+      </w:r>
+      <w:r>
+        <w:t xml:space="preserve"> Column </w:t>
       </w:r>
       <w:r>
         <w:t>task</w:t>
       </w:r>
       <w:r>
-        <w:t xml:space="preserve"> for cleaning up the </w:t>
-      </w:r>
-      <w:proofErr w:type="spellStart"/>
-      <w:r>
-        <w:t>PersonType</w:t>
-      </w:r>
-      <w:proofErr w:type="spellEnd"/>
-      <w:r>
-        <w:t xml:space="preserve"> column.  Add the following formula</w:t>
+        <w:t xml:space="preserve"> for cleaning up the PersonType column.  Add the following formula</w:t>
       </w:r>
       <w:r>
         <w:t xml:space="preserve"> to correct the field from description values to id values.</w:t>
@@ -1527,31 +1488,7 @@
         <w:t xml:space="preserve">Expression: </w:t>
       </w:r>
       <w:r>
-        <w:t xml:space="preserve">[ </w:t>
-      </w:r>
-      <w:proofErr w:type="spellStart"/>
-      <w:r>
-        <w:t>PersonType</w:t>
-      </w:r>
-      <w:proofErr w:type="spellEnd"/>
-      <w:r>
-        <w:t xml:space="preserve">] == "Manager" ? "1" : ( [ </w:t>
-      </w:r>
-      <w:proofErr w:type="spellStart"/>
-      <w:r>
-        <w:t>PersonType</w:t>
-      </w:r>
-      <w:proofErr w:type="spellEnd"/>
-      <w:r>
-        <w:t xml:space="preserve">] == "Employee" ? "2" : [ </w:t>
-      </w:r>
-      <w:proofErr w:type="spellStart"/>
-      <w:r>
-        <w:t>PersonType</w:t>
-      </w:r>
-      <w:proofErr w:type="spellEnd"/>
-      <w:r>
-        <w:t>])</w:t>
+        <w:t>[ PersonType] == "Manager" ? "1" : ( [ PersonType] == "Employee" ? "2" : [ PersonType])</w:t>
       </w:r>
     </w:p>
     <w:p>

</xml_diff>